<commit_message>
made project gallery responsive using grid layout, added project gallery as project
</commit_message>
<xml_diff>
--- a/Blog Posts/Blog Posts.docx
+++ b/Blog Posts/Blog Posts.docx
@@ -5,22 +5,20 @@
     <w:p>
       <w:pPr>
         <w:rPr>
-          <w:lang w:val="de-DE"/>
-        </w:rPr>
-      </w:pPr>
-      <w:proofErr w:type="gramStart"/>
-      <w:r>
-        <w:rPr>
-          <w:lang w:val="de-DE"/>
+          <w:lang w:val="en-US"/>
+        </w:rPr>
+      </w:pPr>
+      <w:r>
+        <w:rPr>
+          <w:lang w:val="en-US"/>
         </w:rPr>
         <w:t>Blog Posts</w:t>
       </w:r>
-      <w:proofErr w:type="gramEnd"/>
-    </w:p>
-    <w:p>
-      <w:pPr>
-        <w:rPr>
-          <w:lang w:val="de-DE"/>
+    </w:p>
+    <w:p>
+      <w:pPr>
+        <w:rPr>
+          <w:lang w:val="en-US"/>
         </w:rPr>
       </w:pPr>
     </w:p>
@@ -59,7 +57,19 @@
         <w:rPr>
           <w:lang w:val="en-US"/>
         </w:rPr>
-        <w:t xml:space="preserve">Software engineers are the most wanted people nowadays, at least in the tech-economical </w:t>
+        <w:t>Software engineers are</w:t>
+      </w:r>
+      <w:r>
+        <w:rPr>
+          <w:lang w:val="en-US"/>
+        </w:rPr>
+        <w:t xml:space="preserve"> some of</w:t>
+      </w:r>
+      <w:r>
+        <w:rPr>
+          <w:lang w:val="en-US"/>
+        </w:rPr>
+        <w:t xml:space="preserve"> the most wanted people nowadays, at least in the tech-economical </w:t>
       </w:r>
       <w:r>
         <w:rPr>
@@ -113,49 +123,31 @@
         <w:rPr>
           <w:lang w:val="en-US"/>
         </w:rPr>
-        <w:t xml:space="preserve">Apart from the demand </w:t>
-      </w:r>
-      <w:r>
-        <w:rPr>
-          <w:lang w:val="en-US"/>
-        </w:rPr>
-        <w:t xml:space="preserve">that we relate with potential argument </w:t>
-      </w:r>
-      <w:r>
-        <w:rPr>
-          <w:lang w:val="en-US"/>
-        </w:rPr>
-        <w:t xml:space="preserve">I found other </w:t>
-      </w:r>
-      <w:r>
-        <w:rPr>
-          <w:lang w:val="en-US"/>
-        </w:rPr>
-        <w:t>upsides</w:t>
-      </w:r>
-      <w:r>
-        <w:rPr>
-          <w:lang w:val="en-US"/>
-        </w:rPr>
-        <w:t xml:space="preserve"> that made me </w:t>
-      </w:r>
-      <w:r>
-        <w:rPr>
-          <w:lang w:val="en-US"/>
-        </w:rPr>
-        <w:t xml:space="preserve">eventually </w:t>
-      </w:r>
-      <w:r>
-        <w:rPr>
-          <w:lang w:val="en-US"/>
-        </w:rPr>
-        <w:t>shift my career into the software industry</w:t>
-      </w:r>
-      <w:r>
-        <w:rPr>
-          <w:lang w:val="en-US"/>
-        </w:rPr>
-        <w:t>.</w:t>
+        <w:t xml:space="preserve">Apart from the demand that we relate with </w:t>
+      </w:r>
+      <w:r>
+        <w:rPr>
+          <w:lang w:val="en-US"/>
+        </w:rPr>
+        <w:t xml:space="preserve">success and </w:t>
+      </w:r>
+      <w:r>
+        <w:rPr>
+          <w:lang w:val="en-US"/>
+        </w:rPr>
+        <w:t>potential</w:t>
+      </w:r>
+      <w:r>
+        <w:rPr>
+          <w:lang w:val="en-US"/>
+        </w:rPr>
+        <w:t>,</w:t>
+      </w:r>
+      <w:r>
+        <w:rPr>
+          <w:lang w:val="en-US"/>
+        </w:rPr>
+        <w:t xml:space="preserve"> I found other upsides that made me eventually shift my career into the software industry.</w:t>
       </w:r>
     </w:p>
     <w:p>
@@ -313,54 +305,91 @@
         <w:rPr>
           <w:lang w:val="en-US"/>
         </w:rPr>
-        <w:t xml:space="preserve">How many products do you use that do not contain any software? Now imagine what will happen once we can program sophisticated artificial and virtual realities. </w:t>
-      </w:r>
-      <w:proofErr w:type="gramStart"/>
-      <w:r>
-        <w:rPr>
-          <w:lang w:val="en-US"/>
-        </w:rPr>
-        <w:t>A</w:t>
-      </w:r>
-      <w:proofErr w:type="gramEnd"/>
-      <w:r>
-        <w:rPr>
-          <w:lang w:val="en-US"/>
-        </w:rPr>
-        <w:t xml:space="preserve"> interior craftsmen in 2042 may only design virtual living rooms. We don’t know if that is going to </w:t>
-      </w:r>
-      <w:proofErr w:type="gramStart"/>
-      <w:r>
-        <w:rPr>
-          <w:lang w:val="en-US"/>
-        </w:rPr>
-        <w:t>happen</w:t>
-      </w:r>
-      <w:proofErr w:type="gramEnd"/>
-      <w:r>
-        <w:rPr>
-          <w:lang w:val="en-US"/>
-        </w:rPr>
-        <w:t xml:space="preserve"> but we can see today a rise in the share of just software-based products that enables you as a software engineer to invent, design and build a complete product</w:t>
-      </w:r>
-      <w:r>
-        <w:rPr>
-          <w:lang w:val="en-US"/>
-        </w:rPr>
-        <w:t xml:space="preserve"> with almost no investment costs but your time. The act of creation goes hand in hand with an increase in creativity and self-realization, the highest </w:t>
-      </w:r>
-      <w:r>
-        <w:rPr>
-          <w:highlight w:val="yellow"/>
-          <w:lang w:val="en-US"/>
-        </w:rPr>
-        <w:t>need in XXX’s pyramid.</w:t>
-      </w:r>
-      <w:r>
-        <w:rPr>
-          <w:lang w:val="en-US"/>
-        </w:rPr>
-        <w:t xml:space="preserve"> The most valuable good we can trade are ideas and knowledge.</w:t>
+        <w:t>How many products do you use that do not contain any software? Now imagine what will happen once we can program sophisticated artificial and virtual realities. A</w:t>
+      </w:r>
+      <w:r>
+        <w:rPr>
+          <w:lang w:val="en-US"/>
+        </w:rPr>
+        <w:t>n</w:t>
+      </w:r>
+      <w:r>
+        <w:rPr>
+          <w:lang w:val="en-US"/>
+        </w:rPr>
+        <w:t xml:space="preserve"> </w:t>
+      </w:r>
+      <w:r>
+        <w:rPr>
+          <w:lang w:val="en-US"/>
+        </w:rPr>
+        <w:t>interior craftsman</w:t>
+      </w:r>
+      <w:r>
+        <w:rPr>
+          <w:lang w:val="en-US"/>
+        </w:rPr>
+        <w:t xml:space="preserve"> in 2042 may only design virtual living rooms. We don’t know if that is going to </w:t>
+      </w:r>
+      <w:r>
+        <w:rPr>
+          <w:lang w:val="en-US"/>
+        </w:rPr>
+        <w:t>happen,</w:t>
+      </w:r>
+      <w:r>
+        <w:rPr>
+          <w:lang w:val="en-US"/>
+        </w:rPr>
+        <w:t xml:space="preserve"> but </w:t>
+      </w:r>
+      <w:r>
+        <w:rPr>
+          <w:lang w:val="en-US"/>
+        </w:rPr>
+        <w:t>today we can see</w:t>
+      </w:r>
+      <w:r>
+        <w:rPr>
+          <w:lang w:val="en-US"/>
+        </w:rPr>
+        <w:t xml:space="preserve"> a rise in the share of just software-based products that enables you as a software engineer to </w:t>
+      </w:r>
+      <w:r>
+        <w:rPr>
+          <w:lang w:val="en-US"/>
+        </w:rPr>
+        <w:t>invent, design and build a complete product</w:t>
+      </w:r>
+      <w:r>
+        <w:rPr>
+          <w:lang w:val="en-US"/>
+        </w:rPr>
+        <w:t xml:space="preserve"> with almost no investment costs but your time. The act of creation goes hand in hand with an increase in creativity and self-realization, the highest need in </w:t>
+      </w:r>
+      <w:r>
+        <w:rPr>
+          <w:lang w:val="en-US"/>
+        </w:rPr>
+        <w:t>Maslow’s</w:t>
+      </w:r>
+      <w:r>
+        <w:rPr>
+          <w:lang w:val="en-US"/>
+        </w:rPr>
+        <w:t xml:space="preserve"> </w:t>
+      </w:r>
+      <w:r>
+        <w:rPr>
+          <w:lang w:val="en-US"/>
+        </w:rPr>
+        <w:t>hierarchy</w:t>
+      </w:r>
+      <w:r>
+        <w:rPr>
+          <w:lang w:val="en-US"/>
+        </w:rPr>
+        <w:t>. The most valuable good we can trade are ideas and knowledge.</w:t>
       </w:r>
     </w:p>
     <w:p>
@@ -425,6 +454,77 @@
           <w:lang w:val="en-US"/>
         </w:rPr>
         <w:t xml:space="preserve"> to work for her day and night cheaper and more reliable than any worker could ever do. This leverage allows you to change the proportionality between your time and your rewards. Make the 4-hour work week happen if you want to.</w:t>
+      </w:r>
+    </w:p>
+    <w:p>
+      <w:pPr>
+        <w:rPr>
+          <w:lang w:val="en-US"/>
+        </w:rPr>
+      </w:pPr>
+    </w:p>
+    <w:p>
+      <w:pPr>
+        <w:pStyle w:val="ListParagraph"/>
+        <w:numPr>
+          <w:ilvl w:val="0"/>
+          <w:numId w:val="1"/>
+        </w:numPr>
+        <w:rPr>
+          <w:lang w:val="en-US"/>
+        </w:rPr>
+      </w:pPr>
+      <w:r>
+        <w:rPr>
+          <w:lang w:val="en-US"/>
+        </w:rPr>
+        <w:t>THE RISE OF AI</w:t>
+      </w:r>
+    </w:p>
+    <w:p>
+      <w:pPr>
+        <w:rPr>
+          <w:lang w:val="en-US"/>
+        </w:rPr>
+      </w:pPr>
+      <w:r>
+        <w:rPr>
+          <w:lang w:val="en-US"/>
+        </w:rPr>
+        <w:t>Artificial intelligence is on the edge to surpass humans and progress is made every single day. We do not know if this is for good or bad, but for now it just seems inevitable. In terms of intelligence the human share of the total existing intelligence will therefore shrink</w:t>
+      </w:r>
+      <w:r>
+        <w:rPr>
+          <w:lang w:val="en-US"/>
+        </w:rPr>
+        <w:t xml:space="preserve">. Three </w:t>
+      </w:r>
+      <w:r>
+        <w:rPr>
+          <w:lang w:val="en-US"/>
+        </w:rPr>
+        <w:lastRenderedPageBreak/>
+        <w:t xml:space="preserve">scenarios can be controlling AI and use it for accomplishing human goals vs empowered AI gets rid of </w:t>
+      </w:r>
+      <w:proofErr w:type="gramStart"/>
+      <w:r>
+        <w:rPr>
+          <w:lang w:val="en-US"/>
+        </w:rPr>
+        <w:t>humans</w:t>
+      </w:r>
+      <w:proofErr w:type="gramEnd"/>
+      <w:r>
+        <w:rPr>
+          <w:lang w:val="en-US"/>
+        </w:rPr>
+        <w:t xml:space="preserve"> vs a merge of </w:t>
+      </w:r>
+      <w:r>
+        <w:rPr>
+          <w:lang w:val="en-US"/>
+        </w:rPr>
+        <w:t xml:space="preserve">both species. Anyways I feel the urge to better understand software and it is probably the most interesting and dynamical frontier of technology in human history. </w:t>
       </w:r>
     </w:p>
     <w:p>

</xml_diff>